<commit_message>
vacant places have been added
</commit_message>
<xml_diff>
--- a/сгенерированные_документы/Приказ/15-МОА.docx
+++ b/сгенерированные_документы/Приказ/15-МОА.docx
@@ -1408,7 +1408,7 @@
           <w:szCs w:val="28"/>
           <w:lang w:val="en-US"/>
         </w:rPr>
-        <w:t xml:space="preserve">апвртв</w:t>
+        <w:t xml:space="preserve"/>
       </w:r>
       <w:r>
         <w:rPr>
@@ -1759,7 +1759,7 @@
           <w:szCs w:val="28"/>
           <w:lang w:val="en-US"/>
         </w:rPr>
-        <w:t xml:space="preserve">апвртв</w:t>
+        <w:t xml:space="preserve"/>
       </w:r>
       <w:r>
         <w:rPr>
@@ -1872,7 +1872,7 @@
           <w:szCs w:val="28"/>
           <w:lang w:val="en-US"/>
         </w:rPr>
-        <w:t xml:space="preserve">апвртв</w:t>
+        <w:t xml:space="preserve"/>
       </w:r>
       <w:r>
         <w:rPr>

</xml_diff>